<commit_message>
updated Phase 1 working, Phase 2 model pipeline in progress, Phase 3 TBA
</commit_message>
<xml_diff>
--- a/quizzer/dataAnalysis/outlier_topics.docx
+++ b/quizzer/dataAnalysis/outlier_topics.docx
@@ -19,7 +19,7 @@
         <w:rPr>
           <w:b/>
         </w:rPr>
-        <w:t>learning, memory, error, input, time, phi phi, neural, linear, function, neural networks</w:t>
+        <w:t>cells, dna, genetic, proteins, somatic cells, codons, replication, running, mrna, phi phi</w:t>
       </w:r>
     </w:p>
     <w:p>
@@ -37,17 +37,17 @@
     </w:p>
     <w:p>
       <w:r>
-        <w:t>1. What does the Yonelinas familiarity-recollection model assume about the relationship between recollection and familiarity during recognition? The Yonelinas Familiarity-Recollection Model (often called...</w:t>
-      </w:r>
-    </w:p>
-    <w:p>
-      <w:r>
-        <w:t>2. How do the margins relate to support vectors in the SVM model? In a Support Vector Machine (SVM) model, the margin is specifically defined as the shortest perpendicular distance between the separating...</w:t>
-      </w:r>
-    </w:p>
-    <w:p>
-      <w:r>
-        <w:t>3. What is the main reason usability and performance improved in neural networks post-2010 under the name 'deep learning'? The main reason for the dramatic improvement in neural networks post-2010, which...</w:t>
+        <w:t>1. In heart failure, why is increasing glucose oxidation over fatty acid oxidation therapeutically beneficial? In a failing heart, oxygen supply and overall energetic efficiency are critical limitations....</w:t>
+      </w:r>
+    </w:p>
+    <w:p>
+      <w:r>
+        <w:t>2. What is the consequence of complementary base pairing in DNA replication? During replication, each old DNA strand acts as a template, and the rule that Adenine (A) pairs only with Thymine (T) and Guan...</w:t>
+      </w:r>
+    </w:p>
+    <w:p>
+      <w:r>
+        <w:t>3. What cellular process usually leads to aneuploidy? Aneuploidy refers to a condition where a cell has an abnormal number of chromosomes, such as 45 or 47 instead of the typical 46 in humans. The most c...</w:t>
       </w:r>
     </w:p>
     <w:p>

</xml_diff>